<commit_message>
added numwords, verbose CLO; updated format of TOC
</commit_message>
<xml_diff>
--- a/src/testing/gold/omstest_manuscript_toc.docx
+++ b/src/testing/gold/omstest_manuscript_toc.docx
@@ -94,10 +94,9 @@
     <w:p>
       <w:pPr>
         <w:tabs>
-          <w:tab w:pos="1800" w:val="left"/>
+          <w:tab w:pos="720" w:val="left"/>
         </w:tabs>
         <w:spacing w:before="0" w:after="0" w:line="480" w:lineRule="auto"/>
-        <w:ind w:left="360" w:hanging="360"/>
         <w:jc w:val="left"/>
       </w:pPr>
       <w:r>
@@ -107,14 +106,13 @@
     <w:p>
       <w:pPr>
         <w:tabs>
-          <w:tab w:pos="1800" w:val="left"/>
+          <w:tab w:pos="720" w:val="left"/>
         </w:tabs>
         <w:spacing w:before="0" w:after="0" w:line="480" w:lineRule="auto"/>
-        <w:ind w:left="360" w:hanging="360"/>
         <w:jc w:val="left"/>
       </w:pPr>
       <w:r>
-        <w:t xml:space="preserve">CHAPTER 1: </w:t>
+        <w:t xml:space="preserve">1. </w:t>
         <w:tab/>
         <w:t>Simple Text</w:t>
       </w:r>
@@ -122,14 +120,13 @@
     <w:p>
       <w:pPr>
         <w:tabs>
-          <w:tab w:pos="1800" w:val="left"/>
+          <w:tab w:pos="720" w:val="left"/>
         </w:tabs>
         <w:spacing w:before="0" w:after="0" w:line="480" w:lineRule="auto"/>
-        <w:ind w:left="360" w:hanging="360"/>
         <w:jc w:val="left"/>
       </w:pPr>
       <w:r>
-        <w:t xml:space="preserve">CHAPTER 2: </w:t>
+        <w:t xml:space="preserve">2. </w:t>
         <w:tab/>
         <w:t>A Chapter Can Be Named Anything That You Can Possibly Imagine in All of The World ... And So Can A Scene</w:t>
       </w:r>
@@ -137,14 +134,13 @@
     <w:p>
       <w:pPr>
         <w:tabs>
-          <w:tab w:pos="1800" w:val="left"/>
+          <w:tab w:pos="720" w:val="left"/>
         </w:tabs>
         <w:spacing w:before="0" w:after="0" w:line="480" w:lineRule="auto"/>
-        <w:ind w:left="360" w:hanging="360"/>
         <w:jc w:val="left"/>
       </w:pPr>
       <w:r>
-        <w:t xml:space="preserve">CHAPTER 3: </w:t>
+        <w:t xml:space="preserve">3. </w:t>
         <w:tab/>
         <w:t>Lists</w:t>
       </w:r>
@@ -152,14 +148,13 @@
     <w:p>
       <w:pPr>
         <w:tabs>
-          <w:tab w:pos="1800" w:val="left"/>
+          <w:tab w:pos="720" w:val="left"/>
         </w:tabs>
         <w:spacing w:before="0" w:after="0" w:line="480" w:lineRule="auto"/>
-        <w:ind w:left="360" w:hanging="360"/>
         <w:jc w:val="left"/>
       </w:pPr>
       <w:r>
-        <w:t xml:space="preserve">CHAPTER 4: </w:t>
+        <w:t xml:space="preserve">4. </w:t>
         <w:tab/>
         <w:t>Links</w:t>
       </w:r>
@@ -167,14 +162,13 @@
     <w:p>
       <w:pPr>
         <w:tabs>
-          <w:tab w:pos="1800" w:val="left"/>
+          <w:tab w:pos="720" w:val="left"/>
         </w:tabs>
         <w:spacing w:before="0" w:after="0" w:line="480" w:lineRule="auto"/>
-        <w:ind w:left="360" w:hanging="360"/>
         <w:jc w:val="left"/>
       </w:pPr>
       <w:r>
-        <w:t xml:space="preserve">CHAPTER 5: </w:t>
+        <w:t xml:space="preserve">5. </w:t>
         <w:tab/>
         <w:t>Comments</w:t>
       </w:r>
@@ -182,14 +176,13 @@
     <w:p>
       <w:pPr>
         <w:tabs>
-          <w:tab w:pos="1800" w:val="left"/>
+          <w:tab w:pos="720" w:val="left"/>
         </w:tabs>
         <w:spacing w:before="0" w:after="0" w:line="480" w:lineRule="auto"/>
-        <w:ind w:left="360" w:hanging="360"/>
         <w:jc w:val="left"/>
       </w:pPr>
       <w:r>
-        <w:t xml:space="preserve">CHAPTER 6: </w:t>
+        <w:t xml:space="preserve">6. </w:t>
         <w:tab/>
         <w:t>Notes</w:t>
       </w:r>
@@ -197,14 +190,13 @@
     <w:p>
       <w:pPr>
         <w:tabs>
-          <w:tab w:pos="1800" w:val="left"/>
+          <w:tab w:pos="720" w:val="left"/>
         </w:tabs>
         <w:spacing w:before="0" w:after="0" w:line="480" w:lineRule="auto"/>
-        <w:ind w:left="360" w:hanging="360"/>
         <w:jc w:val="left"/>
       </w:pPr>
       <w:r>
-        <w:t xml:space="preserve">CHAPTER 7: </w:t>
+        <w:t xml:space="preserve">7. </w:t>
         <w:tab/>
         <w:t>Footnotes</w:t>
       </w:r>
@@ -212,14 +204,13 @@
     <w:p>
       <w:pPr>
         <w:tabs>
-          <w:tab w:pos="1800" w:val="left"/>
+          <w:tab w:pos="720" w:val="left"/>
         </w:tabs>
         <w:spacing w:before="0" w:after="0" w:line="480" w:lineRule="auto"/>
-        <w:ind w:left="360" w:hanging="360"/>
         <w:jc w:val="left"/>
       </w:pPr>
       <w:r>
-        <w:t xml:space="preserve">CHAPTER 8: </w:t>
+        <w:t xml:space="preserve">8. </w:t>
         <w:tab/>
         <w:t>End</w:t>
       </w:r>

</xml_diff>